<commit_message>
ok all file  newley commit
</commit_message>
<xml_diff>
--- a/git_commands.docx
+++ b/git_commands.docx
@@ -58,20 +58,8 @@
           <w:szCs w:val="28"/>
           <w:lang w:val="en-US"/>
         </w:rPr>
-        <w:t xml:space="preserve">git </w:t>
-      </w:r>
-      <w:proofErr w:type="spellStart"/>
-      <w:r>
-        <w:rPr>
-          <w:b/>
-          <w:bCs/>
-          <w:sz w:val="28"/>
-          <w:szCs w:val="28"/>
-          <w:lang w:val="en-US"/>
-        </w:rPr>
-        <w:t>init</w:t>
-      </w:r>
-      <w:proofErr w:type="spellEnd"/>
+        <w:t>git init</w:t>
+      </w:r>
       <w:r>
         <w:rPr>
           <w:sz w:val="28"/>
@@ -133,17 +121,7 @@
           <w:szCs w:val="28"/>
           <w:lang w:val="en-US"/>
         </w:rPr>
-        <w:t>it’s use for</w:t>
-      </w:r>
-      <w:r>
-        <w:rPr>
-          <w:i/>
-          <w:iCs/>
-          <w:sz w:val="28"/>
-          <w:szCs w:val="28"/>
-          <w:lang w:val="en-US"/>
-        </w:rPr>
-        <w:t xml:space="preserve"> initialize  git in a directory</w:t>
+        <w:t>it’s use for initialize  git in a directory</w:t>
       </w:r>
       <w:r>
         <w:rPr>
@@ -281,15 +259,7 @@
           <w:szCs w:val="28"/>
           <w:lang w:val="en-US"/>
         </w:rPr>
-        <w:t>it’s use for</w:t>
-      </w:r>
-      <w:r>
-        <w:rPr>
-          <w:sz w:val="28"/>
-          <w:szCs w:val="28"/>
-          <w:lang w:val="en-US"/>
-        </w:rPr>
-        <w:t xml:space="preserve"> staging all  the file</w:t>
+        <w:t>it’s use for staging all  the file</w:t>
       </w:r>
     </w:p>
     <w:p>
@@ -374,23 +344,7 @@
           <w:szCs w:val="28"/>
           <w:lang w:val="en-US"/>
         </w:rPr>
-        <w:t>it’s use for staging</w:t>
-      </w:r>
-      <w:r>
-        <w:rPr>
-          <w:sz w:val="28"/>
-          <w:szCs w:val="28"/>
-          <w:lang w:val="en-US"/>
-        </w:rPr>
-        <w:t xml:space="preserve"> all</w:t>
-      </w:r>
-      <w:r>
-        <w:rPr>
-          <w:sz w:val="28"/>
-          <w:szCs w:val="28"/>
-          <w:lang w:val="en-US"/>
-        </w:rPr>
-        <w:t xml:space="preserve"> the file</w:t>
+        <w:t>it’s use for staging all the file</w:t>
       </w:r>
     </w:p>
     <w:p>
@@ -455,23 +409,7 @@
           <w:szCs w:val="28"/>
           <w:lang w:val="en-US"/>
         </w:rPr>
-        <w:t>it’s use for staging</w:t>
-      </w:r>
-      <w:r>
-        <w:rPr>
-          <w:sz w:val="28"/>
-          <w:szCs w:val="28"/>
-          <w:lang w:val="en-US"/>
-        </w:rPr>
-        <w:t xml:space="preserve"> specific </w:t>
-      </w:r>
-      <w:r>
-        <w:rPr>
-          <w:sz w:val="28"/>
-          <w:szCs w:val="28"/>
-          <w:lang w:val="en-US"/>
-        </w:rPr>
-        <w:t xml:space="preserve"> file</w:t>
+        <w:t>it’s use for staging specific  file</w:t>
       </w:r>
     </w:p>
     <w:p>
@@ -532,15 +470,7 @@
           <w:szCs w:val="28"/>
           <w:lang w:val="en-US"/>
         </w:rPr>
-        <w:t>it’s use for</w:t>
-      </w:r>
-      <w:r>
-        <w:rPr>
-          <w:sz w:val="28"/>
-          <w:szCs w:val="28"/>
-          <w:lang w:val="en-US"/>
-        </w:rPr>
-        <w:t xml:space="preserve"> </w:t>
+        <w:t xml:space="preserve">it’s use for </w:t>
       </w:r>
       <w:r>
         <w:rPr>
@@ -646,15 +576,7 @@
           <w:szCs w:val="28"/>
           <w:lang w:val="en-US"/>
         </w:rPr>
-        <w:t xml:space="preserve">it’s use </w:t>
-      </w:r>
-      <w:r>
-        <w:rPr>
-          <w:sz w:val="28"/>
-          <w:szCs w:val="28"/>
-          <w:lang w:val="en-US"/>
-        </w:rPr>
-        <w:t>to see all the commit or snap shots</w:t>
+        <w:t>it’s use to see all the commit or snap shots</w:t>
       </w:r>
     </w:p>
     <w:p>
@@ -719,15 +641,7 @@
           <w:szCs w:val="28"/>
           <w:lang w:val="en-US"/>
         </w:rPr>
-        <w:t xml:space="preserve">it’s </w:t>
-      </w:r>
-      <w:r>
-        <w:rPr>
-          <w:sz w:val="28"/>
-          <w:szCs w:val="28"/>
-          <w:lang w:val="en-US"/>
-        </w:rPr>
-        <w:t xml:space="preserve">show the </w:t>
+        <w:t xml:space="preserve">it’s show the </w:t>
       </w:r>
       <w:r>
         <w:rPr>
@@ -845,12 +759,134 @@
         <w:rPr>
           <w:b/>
           <w:bCs/>
+          <w:color w:val="00B0F0"/>
+          <w:sz w:val="28"/>
+          <w:szCs w:val="28"/>
+          <w:lang w:val="en-US"/>
+        </w:rPr>
+        <w:t>&gt;&gt;&gt;&gt;&gt;&gt;&gt;&gt;</w:t>
+      </w:r>
+      <w:r>
+        <w:rPr>
+          <w:sz w:val="28"/>
+          <w:szCs w:val="28"/>
+          <w:lang w:val="en-US"/>
+        </w:rPr>
+        <w:t xml:space="preserve">it’s show the  difference between  the </w:t>
+      </w:r>
+      <w:r>
+        <w:rPr>
+          <w:sz w:val="28"/>
+          <w:szCs w:val="28"/>
+          <w:lang w:val="en-US"/>
+        </w:rPr>
+        <w:tab/>
+      </w:r>
+      <w:r>
+        <w:rPr>
+          <w:sz w:val="28"/>
+          <w:szCs w:val="28"/>
+          <w:lang w:val="en-US"/>
+        </w:rPr>
+        <w:tab/>
+      </w:r>
+      <w:r>
+        <w:rPr>
+          <w:sz w:val="28"/>
+          <w:szCs w:val="28"/>
+          <w:lang w:val="en-US"/>
+        </w:rPr>
+        <w:tab/>
+      </w:r>
+      <w:r>
+        <w:rPr>
+          <w:sz w:val="28"/>
+          <w:szCs w:val="28"/>
+          <w:lang w:val="en-US"/>
+        </w:rPr>
+        <w:tab/>
+      </w:r>
+      <w:r>
+        <w:rPr>
+          <w:sz w:val="28"/>
+          <w:szCs w:val="28"/>
+          <w:lang w:val="en-US"/>
+        </w:rPr>
+        <w:tab/>
+      </w:r>
+      <w:r>
+        <w:rPr>
+          <w:sz w:val="28"/>
+          <w:szCs w:val="28"/>
+          <w:lang w:val="en-US"/>
+        </w:rPr>
+        <w:tab/>
+        <w:t xml:space="preserve">staged file  and the modified file </w:t>
+      </w:r>
+      <w:r>
+        <w:rPr>
           <w:sz w:val="28"/>
           <w:szCs w:val="28"/>
           <w:lang w:val="en-US"/>
         </w:rPr>
         <w:t xml:space="preserve"> </w:t>
       </w:r>
+    </w:p>
+    <w:p>
+      <w:pPr>
+        <w:pStyle w:val="ListParagraph"/>
+        <w:numPr>
+          <w:ilvl w:val="0"/>
+          <w:numId w:val="1"/>
+        </w:numPr>
+        <w:rPr>
+          <w:rStyle w:val="Strong"/>
+          <w:sz w:val="28"/>
+          <w:szCs w:val="28"/>
+          <w:lang w:val="en-US"/>
+        </w:rPr>
+      </w:pPr>
+      <w:r>
+        <w:rPr>
+          <w:b/>
+          <w:bCs/>
+          <w:sz w:val="28"/>
+          <w:szCs w:val="28"/>
+          <w:lang w:val="en-US"/>
+        </w:rPr>
+        <w:t xml:space="preserve"> </w:t>
+      </w:r>
+      <w:r>
+        <w:rPr>
+          <w:b/>
+          <w:bCs/>
+          <w:sz w:val="28"/>
+          <w:szCs w:val="28"/>
+          <w:lang w:val="en-US"/>
+        </w:rPr>
+        <w:t>git log</w:t>
+      </w:r>
+      <w:r>
+        <w:rPr>
+          <w:b/>
+          <w:bCs/>
+          <w:sz w:val="28"/>
+          <w:szCs w:val="28"/>
+          <w:lang w:val="en-US"/>
+        </w:rPr>
+        <w:tab/>
+        <w:t xml:space="preserve"> -p</w:t>
+      </w:r>
+      <w:r>
+        <w:rPr>
+          <w:b/>
+          <w:bCs/>
+          <w:sz w:val="28"/>
+          <w:szCs w:val="28"/>
+          <w:lang w:val="en-US"/>
+        </w:rPr>
+        <w:tab/>
+      </w:r>
       <w:r>
         <w:rPr>
           <w:b/>
@@ -864,70 +900,9 @@
       </w:r>
       <w:r>
         <w:rPr>
-          <w:sz w:val="28"/>
-          <w:szCs w:val="28"/>
-          <w:lang w:val="en-US"/>
-        </w:rPr>
-        <w:t xml:space="preserve">it’s show the  difference between  the </w:t>
-      </w:r>
-      <w:r>
-        <w:rPr>
-          <w:sz w:val="28"/>
-          <w:szCs w:val="28"/>
-          <w:lang w:val="en-US"/>
-        </w:rPr>
-        <w:tab/>
-      </w:r>
-      <w:r>
-        <w:rPr>
-          <w:sz w:val="28"/>
-          <w:szCs w:val="28"/>
-          <w:lang w:val="en-US"/>
-        </w:rPr>
-        <w:tab/>
-      </w:r>
-      <w:r>
-        <w:rPr>
-          <w:sz w:val="28"/>
-          <w:szCs w:val="28"/>
-          <w:lang w:val="en-US"/>
-        </w:rPr>
-        <w:tab/>
-      </w:r>
-      <w:r>
-        <w:rPr>
-          <w:sz w:val="28"/>
-          <w:szCs w:val="28"/>
-          <w:lang w:val="en-US"/>
-        </w:rPr>
-        <w:tab/>
-      </w:r>
-      <w:r>
-        <w:rPr>
-          <w:sz w:val="28"/>
-          <w:szCs w:val="28"/>
-          <w:lang w:val="en-US"/>
-        </w:rPr>
-        <w:tab/>
-      </w:r>
-      <w:r>
-        <w:rPr>
-          <w:sz w:val="28"/>
-          <w:szCs w:val="28"/>
-          <w:lang w:val="en-US"/>
-        </w:rPr>
-        <w:tab/>
-      </w:r>
-      <w:r>
-        <w:rPr>
-          <w:sz w:val="28"/>
-          <w:szCs w:val="28"/>
-          <w:lang w:val="en-US"/>
-        </w:rPr>
-        <w:t xml:space="preserve">staged file </w:t>
-      </w:r>
-      <w:r>
-        <w:rPr>
+          <w:b/>
+          <w:bCs/>
+          <w:color w:val="00B0F0"/>
           <w:sz w:val="28"/>
           <w:szCs w:val="28"/>
           <w:lang w:val="en-US"/>
@@ -936,20 +911,516 @@
       </w:r>
       <w:r>
         <w:rPr>
-          <w:sz w:val="28"/>
-          <w:szCs w:val="28"/>
-          <w:lang w:val="en-US"/>
-        </w:rPr>
-        <w:t xml:space="preserve">and the modified file </w:t>
-      </w:r>
-      <w:r>
-        <w:rPr>
+          <w:rFonts w:ascii="Roboto" w:hAnsi="Roboto"/>
+          <w:color w:val="111111"/>
+          <w:sz w:val="27"/>
+          <w:szCs w:val="27"/>
+          <w:shd w:val="clear" w:color="auto" w:fill="FFFFFF"/>
+        </w:rPr>
+        <w:t>This command will</w:t>
+      </w:r>
+      <w:r>
+        <w:rPr>
+          <w:rStyle w:val="Strong"/>
+          <w:rFonts w:ascii="Roboto" w:hAnsi="Roboto"/>
+          <w:color w:val="111111"/>
+          <w:sz w:val="27"/>
+          <w:szCs w:val="27"/>
+          <w:shd w:val="clear" w:color="auto" w:fill="FFFFFF"/>
+        </w:rPr>
+        <w:t> </w:t>
+      </w:r>
+      <w:r>
+        <w:rPr>
+          <w:rStyle w:val="Strong"/>
+          <w:rFonts w:ascii="Roboto" w:hAnsi="Roboto"/>
+          <w:b w:val="0"/>
+          <w:bCs w:val="0"/>
+          <w:color w:val="111111"/>
+          <w:sz w:val="27"/>
+          <w:szCs w:val="27"/>
+          <w:shd w:val="clear" w:color="auto" w:fill="FFFFFF"/>
+        </w:rPr>
+        <w:t xml:space="preserve">show the log with the </w:t>
+      </w:r>
+      <w:r>
+        <w:rPr>
+          <w:rStyle w:val="Strong"/>
+          <w:rFonts w:ascii="Roboto" w:hAnsi="Roboto"/>
+          <w:b w:val="0"/>
+          <w:bCs w:val="0"/>
+          <w:color w:val="111111"/>
+          <w:sz w:val="27"/>
+          <w:szCs w:val="27"/>
+          <w:shd w:val="clear" w:color="auto" w:fill="FFFFFF"/>
+        </w:rPr>
+        <w:t>changes</w:t>
+      </w:r>
+    </w:p>
+    <w:p>
+      <w:pPr>
+        <w:pStyle w:val="ListParagraph"/>
+        <w:numPr>
+          <w:ilvl w:val="0"/>
+          <w:numId w:val="1"/>
+        </w:numPr>
+        <w:rPr>
+          <w:rStyle w:val="Strong"/>
+          <w:sz w:val="28"/>
+          <w:szCs w:val="28"/>
+          <w:lang w:val="en-US"/>
+        </w:rPr>
+      </w:pPr>
+      <w:r>
+        <w:rPr>
+          <w:b/>
+          <w:bCs/>
           <w:sz w:val="28"/>
           <w:szCs w:val="28"/>
           <w:lang w:val="en-US"/>
         </w:rPr>
         <w:t xml:space="preserve"> </w:t>
       </w:r>
+      <w:r>
+        <w:rPr>
+          <w:b/>
+          <w:bCs/>
+          <w:sz w:val="28"/>
+          <w:szCs w:val="28"/>
+          <w:lang w:val="en-US"/>
+        </w:rPr>
+        <w:t>git log</w:t>
+      </w:r>
+      <w:r>
+        <w:rPr>
+          <w:b/>
+          <w:bCs/>
+          <w:sz w:val="28"/>
+          <w:szCs w:val="28"/>
+          <w:lang w:val="en-US"/>
+        </w:rPr>
+        <w:tab/>
+        <w:t xml:space="preserve"> --p </w:t>
+      </w:r>
+      <w:r>
+        <w:rPr>
+          <w:b/>
+          <w:bCs/>
+          <w:sz w:val="28"/>
+          <w:szCs w:val="28"/>
+          <w:lang w:val="en-US"/>
+        </w:rPr>
+        <w:t>–</w:t>
+      </w:r>
+      <w:r>
+        <w:rPr>
+          <w:b/>
+          <w:bCs/>
+          <w:sz w:val="28"/>
+          <w:szCs w:val="28"/>
+          <w:lang w:val="en-US"/>
+        </w:rPr>
+        <w:t>n</w:t>
+      </w:r>
+      <w:r>
+        <w:rPr>
+          <w:b/>
+          <w:bCs/>
+          <w:sz w:val="28"/>
+          <w:szCs w:val="28"/>
+          <w:lang w:val="en-US"/>
+        </w:rPr>
+        <w:tab/>
+      </w:r>
+      <w:r>
+        <w:rPr>
+          <w:b/>
+          <w:bCs/>
+          <w:color w:val="00B0F0"/>
+          <w:sz w:val="28"/>
+          <w:szCs w:val="28"/>
+          <w:lang w:val="en-US"/>
+        </w:rPr>
+        <w:t>&gt;&gt;&gt;&gt;&gt;&gt;&gt;&gt;</w:t>
+      </w:r>
+      <w:r>
+        <w:rPr>
+          <w:rFonts w:ascii="Roboto" w:hAnsi="Roboto"/>
+          <w:color w:val="111111"/>
+          <w:sz w:val="27"/>
+          <w:szCs w:val="27"/>
+          <w:shd w:val="clear" w:color="auto" w:fill="FFFFFF"/>
+        </w:rPr>
+        <w:t xml:space="preserve"> This command will</w:t>
+      </w:r>
+      <w:r>
+        <w:rPr>
+          <w:rStyle w:val="Strong"/>
+          <w:rFonts w:ascii="Roboto" w:hAnsi="Roboto"/>
+          <w:color w:val="111111"/>
+          <w:sz w:val="27"/>
+          <w:szCs w:val="27"/>
+          <w:shd w:val="clear" w:color="auto" w:fill="FFFFFF"/>
+        </w:rPr>
+        <w:t> </w:t>
+      </w:r>
+      <w:r>
+        <w:rPr>
+          <w:rStyle w:val="Strong"/>
+          <w:rFonts w:ascii="Roboto" w:hAnsi="Roboto"/>
+          <w:b w:val="0"/>
+          <w:bCs w:val="0"/>
+          <w:color w:val="111111"/>
+          <w:sz w:val="27"/>
+          <w:szCs w:val="27"/>
+          <w:shd w:val="clear" w:color="auto" w:fill="FFFFFF"/>
+        </w:rPr>
+        <w:t xml:space="preserve">show the n numbers of log with the changes    </w:t>
+      </w:r>
+      <w:r>
+        <w:rPr>
+          <w:sz w:val="20"/>
+          <w:lang w:val="en-US"/>
+        </w:rPr>
+        <w:t>(n=n type of number ex: 1,2,3,4….)</w:t>
+      </w:r>
+      <w:r>
+        <w:rPr>
+          <w:rStyle w:val="Strong"/>
+          <w:rFonts w:ascii="Roboto" w:hAnsi="Roboto"/>
+          <w:b w:val="0"/>
+          <w:bCs w:val="0"/>
+          <w:color w:val="111111"/>
+          <w:sz w:val="27"/>
+          <w:szCs w:val="27"/>
+          <w:shd w:val="clear" w:color="auto" w:fill="FFFFFF"/>
+        </w:rPr>
+        <w:t xml:space="preserve">  </w:t>
+      </w:r>
+    </w:p>
+    <w:p>
+      <w:pPr>
+        <w:pStyle w:val="ListParagraph"/>
+        <w:numPr>
+          <w:ilvl w:val="0"/>
+          <w:numId w:val="1"/>
+        </w:numPr>
+        <w:rPr>
+          <w:b/>
+          <w:bCs/>
+          <w:sz w:val="28"/>
+          <w:szCs w:val="28"/>
+          <w:lang w:val="en-US"/>
+        </w:rPr>
+      </w:pPr>
+      <w:r>
+        <w:rPr>
+          <w:rStyle w:val="Strong"/>
+          <w:rFonts w:ascii="Roboto" w:hAnsi="Roboto"/>
+          <w:b w:val="0"/>
+          <w:bCs w:val="0"/>
+          <w:color w:val="111111"/>
+          <w:sz w:val="27"/>
+          <w:szCs w:val="27"/>
+          <w:shd w:val="clear" w:color="auto" w:fill="FFFFFF"/>
+        </w:rPr>
+        <w:t xml:space="preserve"> </w:t>
+      </w:r>
+      <w:r>
+        <w:rPr>
+          <w:b/>
+          <w:bCs/>
+          <w:sz w:val="28"/>
+          <w:szCs w:val="28"/>
+          <w:lang w:val="en-US"/>
+        </w:rPr>
+        <w:t>git log --stat</w:t>
+      </w:r>
+      <w:r>
+        <w:rPr>
+          <w:b/>
+          <w:bCs/>
+          <w:sz w:val="28"/>
+          <w:szCs w:val="28"/>
+          <w:lang w:val="en-US"/>
+        </w:rPr>
+        <w:tab/>
+      </w:r>
+      <w:r>
+        <w:rPr>
+          <w:b/>
+          <w:bCs/>
+          <w:color w:val="00B0F0"/>
+          <w:sz w:val="28"/>
+          <w:szCs w:val="28"/>
+          <w:lang w:val="en-US"/>
+        </w:rPr>
+        <w:t>&gt;&gt;&gt;&gt;&gt;&gt;&gt;&gt;</w:t>
+      </w:r>
+      <w:r>
+        <w:rPr>
+          <w:rFonts w:ascii="Roboto" w:hAnsi="Roboto"/>
+          <w:color w:val="111111"/>
+          <w:sz w:val="27"/>
+          <w:szCs w:val="27"/>
+          <w:shd w:val="clear" w:color="auto" w:fill="FFFFFF"/>
+        </w:rPr>
+        <w:t xml:space="preserve"> </w:t>
+      </w:r>
+      <w:r>
+        <w:rPr>
+          <w:rFonts w:ascii="Roboto" w:hAnsi="Roboto"/>
+          <w:color w:val="111111"/>
+          <w:sz w:val="27"/>
+          <w:szCs w:val="27"/>
+          <w:shd w:val="clear" w:color="auto" w:fill="FFFFFF"/>
+        </w:rPr>
+        <w:t>This command</w:t>
+      </w:r>
+      <w:r>
+        <w:rPr>
+          <w:rStyle w:val="Strong"/>
+          <w:rFonts w:ascii="Roboto" w:hAnsi="Roboto"/>
+          <w:color w:val="111111"/>
+          <w:sz w:val="27"/>
+          <w:szCs w:val="27"/>
+          <w:shd w:val="clear" w:color="auto" w:fill="FFFFFF"/>
+        </w:rPr>
+        <w:t> </w:t>
+      </w:r>
+      <w:r>
+        <w:rPr>
+          <w:rStyle w:val="Strong"/>
+          <w:rFonts w:ascii="Roboto" w:hAnsi="Roboto"/>
+          <w:b w:val="0"/>
+          <w:bCs w:val="0"/>
+          <w:color w:val="111111"/>
+          <w:sz w:val="27"/>
+          <w:szCs w:val="27"/>
+          <w:shd w:val="clear" w:color="auto" w:fill="FFFFFF"/>
+        </w:rPr>
+        <w:t>shows the file (s) that have been modified</w:t>
+      </w:r>
+      <w:r>
+        <w:rPr>
+          <w:rFonts w:ascii="Roboto" w:hAnsi="Roboto"/>
+          <w:b/>
+          <w:bCs/>
+          <w:color w:val="111111"/>
+          <w:sz w:val="27"/>
+          <w:szCs w:val="27"/>
+          <w:shd w:val="clear" w:color="auto" w:fill="FFFFFF"/>
+        </w:rPr>
+        <w:t>,</w:t>
+      </w:r>
+      <w:r>
+        <w:rPr>
+          <w:rFonts w:ascii="Roboto" w:hAnsi="Roboto"/>
+          <w:color w:val="111111"/>
+          <w:sz w:val="27"/>
+          <w:szCs w:val="27"/>
+          <w:shd w:val="clear" w:color="auto" w:fill="FFFFFF"/>
+        </w:rPr>
+        <w:t xml:space="preserve"> the number of lines that have been added or removed </w:t>
+      </w:r>
+    </w:p>
+    <w:p>
+      <w:pPr>
+        <w:pStyle w:val="ListParagraph"/>
+        <w:numPr>
+          <w:ilvl w:val="0"/>
+          <w:numId w:val="1"/>
+        </w:numPr>
+        <w:rPr>
+          <w:rStyle w:val="Strong"/>
+          <w:sz w:val="28"/>
+          <w:szCs w:val="28"/>
+          <w:lang w:val="en-US"/>
+        </w:rPr>
+      </w:pPr>
+      <w:r>
+        <w:rPr>
+          <w:b/>
+          <w:bCs/>
+          <w:sz w:val="28"/>
+          <w:szCs w:val="28"/>
+          <w:lang w:val="en-US"/>
+        </w:rPr>
+        <w:t xml:space="preserve"> </w:t>
+      </w:r>
+      <w:r>
+        <w:rPr>
+          <w:b/>
+          <w:bCs/>
+          <w:sz w:val="28"/>
+          <w:szCs w:val="28"/>
+          <w:lang w:val="en-US"/>
+        </w:rPr>
+        <w:t>git restore</w:t>
+      </w:r>
+      <w:r>
+        <w:rPr>
+          <w:b/>
+          <w:bCs/>
+          <w:sz w:val="28"/>
+          <w:szCs w:val="28"/>
+          <w:lang w:val="en-US"/>
+        </w:rPr>
+        <w:t xml:space="preserve"> --staged </w:t>
+      </w:r>
+      <w:r>
+        <w:rPr>
+          <w:b/>
+          <w:bCs/>
+          <w:sz w:val="28"/>
+          <w:szCs w:val="28"/>
+          <w:lang w:val="en-US"/>
+        </w:rPr>
+        <w:t>&lt;file&gt;</w:t>
+      </w:r>
+      <w:r>
+        <w:rPr>
+          <w:b/>
+          <w:bCs/>
+          <w:sz w:val="28"/>
+          <w:szCs w:val="28"/>
+          <w:lang w:val="en-US"/>
+        </w:rPr>
+        <w:tab/>
+      </w:r>
+      <w:r>
+        <w:rPr>
+          <w:b/>
+          <w:bCs/>
+          <w:color w:val="00B0F0"/>
+          <w:sz w:val="28"/>
+          <w:szCs w:val="28"/>
+          <w:lang w:val="en-US"/>
+        </w:rPr>
+        <w:t>&gt;&gt;&gt;&gt;&gt;&gt;&gt;&gt;</w:t>
+      </w:r>
+      <w:r>
+        <w:rPr>
+          <w:rFonts w:ascii="Roboto" w:hAnsi="Roboto"/>
+          <w:color w:val="111111"/>
+          <w:sz w:val="27"/>
+          <w:szCs w:val="27"/>
+          <w:shd w:val="clear" w:color="auto" w:fill="FFFFFF"/>
+        </w:rPr>
+        <w:t xml:space="preserve"> </w:t>
+      </w:r>
+      <w:r>
+        <w:rPr>
+          <w:rFonts w:ascii="Roboto" w:hAnsi="Roboto"/>
+          <w:color w:val="111111"/>
+          <w:sz w:val="27"/>
+          <w:szCs w:val="27"/>
+          <w:shd w:val="clear" w:color="auto" w:fill="FFFFFF"/>
+        </w:rPr>
+        <w:t>This comman</w:t>
+      </w:r>
+      <w:r>
+        <w:rPr>
+          <w:rFonts w:ascii="Roboto" w:hAnsi="Roboto"/>
+          <w:color w:val="111111"/>
+          <w:sz w:val="27"/>
+          <w:szCs w:val="27"/>
+          <w:shd w:val="clear" w:color="auto" w:fill="FFFFFF"/>
+        </w:rPr>
+        <w:t xml:space="preserve">d is use for to </w:t>
+      </w:r>
+      <w:r>
+        <w:rPr>
+          <w:rFonts w:ascii="Roboto" w:hAnsi="Roboto"/>
+          <w:color w:val="111111"/>
+          <w:sz w:val="27"/>
+          <w:szCs w:val="27"/>
+          <w:shd w:val="clear" w:color="auto" w:fill="FFFFFF"/>
+        </w:rPr>
+        <w:t>u</w:t>
+      </w:r>
+      <w:r>
+        <w:rPr>
+          <w:rFonts w:ascii="Roboto" w:hAnsi="Roboto"/>
+          <w:color w:val="111111"/>
+          <w:sz w:val="27"/>
+          <w:szCs w:val="27"/>
+          <w:shd w:val="clear" w:color="auto" w:fill="FFFFFF"/>
+        </w:rPr>
+        <w:t>n</w:t>
+      </w:r>
+      <w:r>
+        <w:rPr>
+          <w:rFonts w:ascii="Roboto" w:hAnsi="Roboto"/>
+          <w:color w:val="111111"/>
+          <w:sz w:val="27"/>
+          <w:szCs w:val="27"/>
+          <w:shd w:val="clear" w:color="auto" w:fill="FFFFFF"/>
+        </w:rPr>
+        <w:t>stage</w:t>
+      </w:r>
+      <w:r>
+        <w:rPr>
+          <w:rFonts w:ascii="Roboto" w:hAnsi="Roboto"/>
+          <w:color w:val="111111"/>
+          <w:sz w:val="27"/>
+          <w:szCs w:val="27"/>
+          <w:shd w:val="clear" w:color="auto" w:fill="FFFFFF"/>
+        </w:rPr>
+        <w:t xml:space="preserve">  the staged file</w:t>
+      </w:r>
+    </w:p>
+    <w:p>
+      <w:pPr>
+        <w:ind w:left="720"/>
+        <w:rPr>
+          <w:rStyle w:val="Strong"/>
+          <w:rFonts w:ascii="Roboto" w:hAnsi="Roboto"/>
+          <w:b w:val="0"/>
+          <w:bCs w:val="0"/>
+          <w:color w:val="111111"/>
+          <w:sz w:val="27"/>
+          <w:szCs w:val="27"/>
+          <w:shd w:val="clear" w:color="auto" w:fill="FFFFFF"/>
+        </w:rPr>
+      </w:pPr>
+      <w:r>
+        <w:rPr>
+          <w:b/>
+          <w:bCs/>
+          <w:sz w:val="28"/>
+          <w:szCs w:val="28"/>
+          <w:lang w:val="en-US"/>
+        </w:rPr>
+        <w:t xml:space="preserve"> </w:t>
+      </w:r>
+    </w:p>
+    <w:p>
+      <w:pPr>
+        <w:ind w:left="720"/>
+        <w:rPr>
+          <w:b/>
+          <w:bCs/>
+          <w:sz w:val="28"/>
+          <w:szCs w:val="28"/>
+          <w:lang w:val="en-US"/>
+        </w:rPr>
+      </w:pPr>
+    </w:p>
+    <w:p>
+      <w:pPr>
+        <w:ind w:left="720"/>
+        <w:rPr>
+          <w:rStyle w:val="Strong"/>
+          <w:rFonts w:ascii="Roboto" w:hAnsi="Roboto"/>
+          <w:b w:val="0"/>
+          <w:bCs w:val="0"/>
+          <w:color w:val="111111"/>
+          <w:sz w:val="27"/>
+          <w:szCs w:val="27"/>
+          <w:shd w:val="clear" w:color="auto" w:fill="FFFFFF"/>
+        </w:rPr>
+      </w:pPr>
     </w:p>
     <w:sectPr>
       <w:pgSz w:w="11906" w:h="16838"/>
@@ -1003,7 +1474,7 @@
         <w:ind w:left="2880" w:hanging="360"/>
       </w:pPr>
     </w:lvl>
-    <w:lvl w:ilvl="4" w:tplc="40090019" w:tentative="1">
+    <w:lvl w:ilvl="4" w:tplc="40090019">
       <w:start w:val="1"/>
       <w:numFmt w:val="lowerLetter"/>
       <w:lvlText w:val="%5."/>
@@ -1012,7 +1483,7 @@
         <w:ind w:left="3600" w:hanging="360"/>
       </w:pPr>
     </w:lvl>
-    <w:lvl w:ilvl="5" w:tplc="4009001B" w:tentative="1">
+    <w:lvl w:ilvl="5" w:tplc="4009001B">
       <w:start w:val="1"/>
       <w:numFmt w:val="lowerRoman"/>
       <w:lvlText w:val="%6."/>
@@ -1051,6 +1522,36 @@
   </w:abstractNum>
   <w:num w:numId="1" w16cid:durableId="1675373392">
     <w:abstractNumId w:val="0"/>
+  </w:num>
+  <w:num w:numId="2" w16cid:durableId="1412316073">
+    <w:abstractNumId w:val="0"/>
+    <w:lvlOverride w:ilvl="0">
+      <w:startOverride w:val="1"/>
+    </w:lvlOverride>
+    <w:lvlOverride w:ilvl="1">
+      <w:startOverride w:val="1"/>
+    </w:lvlOverride>
+    <w:lvlOverride w:ilvl="2">
+      <w:startOverride w:val="1"/>
+    </w:lvlOverride>
+    <w:lvlOverride w:ilvl="3">
+      <w:startOverride w:val="1"/>
+    </w:lvlOverride>
+    <w:lvlOverride w:ilvl="4">
+      <w:startOverride w:val="1"/>
+    </w:lvlOverride>
+    <w:lvlOverride w:ilvl="5">
+      <w:startOverride w:val="1"/>
+    </w:lvlOverride>
+    <w:lvlOverride w:ilvl="6">
+      <w:startOverride w:val="1"/>
+    </w:lvlOverride>
+    <w:lvlOverride w:ilvl="7">
+      <w:startOverride w:val="1"/>
+    </w:lvlOverride>
+    <w:lvlOverride w:ilvl="8">
+      <w:startOverride w:val="1"/>
+    </w:lvlOverride>
   </w:num>
 </w:numbering>
 </file>
@@ -1491,6 +1992,17 @@
       <w:contextualSpacing/>
     </w:pPr>
   </w:style>
+  <w:style w:type="character" w:styleId="Strong">
+    <w:name w:val="Strong"/>
+    <w:basedOn w:val="DefaultParagraphFont"/>
+    <w:uiPriority w:val="22"/>
+    <w:qFormat/>
+    <w:rsid w:val="00940911"/>
+    <w:rPr>
+      <w:b/>
+      <w:bCs/>
+    </w:rPr>
+  </w:style>
 </w:styles>
 </file>
 

</xml_diff>

<commit_message>
this commit for new brannch
</commit_message>
<xml_diff>
--- a/git_commands.docx
+++ b/git_commands.docx
@@ -6,33 +6,113 @@
       <w:pPr>
         <w:jc w:val="center"/>
         <w:rPr>
-          <w:b/>
           <w:bCs/>
           <w:sz w:val="40"/>
           <w:szCs w:val="40"/>
           <w:u w:val="single"/>
           <w:lang w:val="en-US"/>
-        </w:rPr>
-      </w:pPr>
-      <w:r>
-        <w:rPr>
-          <w:b/>
+          <w14:textOutline w14:w="0" w14:cap="flat" w14:cmpd="sng" w14:algn="ctr">
+            <w14:noFill/>
+            <w14:prstDash w14:val="solid"/>
+            <w14:round/>
+          </w14:textOutline>
+          <w14:textFill>
+            <w14:gradFill>
+              <w14:gsLst>
+                <w14:gs w14:pos="0">
+                  <w14:schemeClr w14:val="accent5">
+                    <w14:lumMod w14:val="50000"/>
+                  </w14:schemeClr>
+                </w14:gs>
+                <w14:gs w14:pos="50000">
+                  <w14:schemeClr w14:val="accent5"/>
+                </w14:gs>
+                <w14:gs w14:pos="100000">
+                  <w14:schemeClr w14:val="accent5">
+                    <w14:lumMod w14:val="60000"/>
+                    <w14:lumOff w14:val="40000"/>
+                  </w14:schemeClr>
+                </w14:gs>
+              </w14:gsLst>
+              <w14:lin w14:ang="5400000" w14:scaled="0"/>
+            </w14:gradFill>
+          </w14:textFill>
+        </w:rPr>
+      </w:pPr>
+      <w:r>
+        <w:rPr>
           <w:bCs/>
           <w:sz w:val="40"/>
           <w:szCs w:val="40"/>
           <w:u w:val="single"/>
           <w:lang w:val="en-US"/>
-        </w:rPr>
-        <w:t>Git Commands</w:t>
-      </w:r>
-      <w:r>
-        <w:rPr>
-          <w:b/>
+          <w14:shadow w14:blurRad="50800" w14:dist="38100" w14:dir="10800000" w14:sx="100000" w14:sy="100000" w14:kx="0" w14:ky="0" w14:algn="r">
+            <w14:srgbClr w14:val="000000">
+              <w14:alpha w14:val="60000"/>
+            </w14:srgbClr>
+          </w14:shadow>
+          <w14:textOutline w14:w="0" w14:cap="flat" w14:cmpd="sng" w14:algn="ctr">
+            <w14:noFill/>
+            <w14:prstDash w14:val="solid"/>
+            <w14:round/>
+          </w14:textOutline>
+          <w14:textFill>
+            <w14:gradFill>
+              <w14:gsLst>
+                <w14:gs w14:pos="0">
+                  <w14:schemeClr w14:val="accent5">
+                    <w14:lumMod w14:val="50000"/>
+                  </w14:schemeClr>
+                </w14:gs>
+                <w14:gs w14:pos="50000">
+                  <w14:schemeClr w14:val="accent5"/>
+                </w14:gs>
+                <w14:gs w14:pos="100000">
+                  <w14:schemeClr w14:val="accent5">
+                    <w14:lumMod w14:val="60000"/>
+                    <w14:lumOff w14:val="40000"/>
+                  </w14:schemeClr>
+                </w14:gs>
+              </w14:gsLst>
+              <w14:lin w14:ang="5400000" w14:scaled="0"/>
+            </w14:gradFill>
+          </w14:textFill>
+        </w:rPr>
+        <w:t>GIT COMMANDS</w:t>
+      </w:r>
+      <w:r>
+        <w:rPr>
           <w:bCs/>
           <w:sz w:val="40"/>
           <w:szCs w:val="40"/>
           <w:u w:val="single"/>
           <w:lang w:val="en-US"/>
+          <w14:textOutline w14:w="0" w14:cap="flat" w14:cmpd="sng" w14:algn="ctr">
+            <w14:noFill/>
+            <w14:prstDash w14:val="solid"/>
+            <w14:round/>
+          </w14:textOutline>
+          <w14:textFill>
+            <w14:gradFill>
+              <w14:gsLst>
+                <w14:gs w14:pos="0">
+                  <w14:schemeClr w14:val="accent5">
+                    <w14:lumMod w14:val="50000"/>
+                  </w14:schemeClr>
+                </w14:gs>
+                <w14:gs w14:pos="50000">
+                  <w14:schemeClr w14:val="accent5"/>
+                </w14:gs>
+                <w14:gs w14:pos="100000">
+                  <w14:schemeClr w14:val="accent5">
+                    <w14:lumMod w14:val="60000"/>
+                    <w14:lumOff w14:val="40000"/>
+                  </w14:schemeClr>
+                </w14:gs>
+              </w14:gsLst>
+              <w14:lin w14:ang="5400000" w14:scaled="0"/>
+            </w14:gradFill>
+          </w14:textFill>
         </w:rPr>
         <w:t>:</w:t>
       </w:r>
@@ -58,20 +138,8 @@
           <w:szCs w:val="28"/>
           <w:lang w:val="en-US"/>
         </w:rPr>
-        <w:t xml:space="preserve">git </w:t>
-      </w:r>
-      <w:proofErr w:type="spellStart"/>
-      <w:r>
-        <w:rPr>
-          <w:b/>
-          <w:bCs/>
-          <w:sz w:val="28"/>
-          <w:szCs w:val="28"/>
-          <w:lang w:val="en-US"/>
-        </w:rPr>
-        <w:t>init</w:t>
-      </w:r>
-      <w:proofErr w:type="spellEnd"/>
+        <w:t>git init</w:t>
+      </w:r>
       <w:r>
         <w:rPr>
           <w:sz w:val="28"/>
@@ -549,17 +617,7 @@
           <w:szCs w:val="28"/>
           <w:lang w:val="en-US"/>
         </w:rPr>
-        <w:t>git log</w:t>
-      </w:r>
-      <w:r>
-        <w:rPr>
-          <w:b/>
-          <w:bCs/>
-          <w:sz w:val="28"/>
-          <w:szCs w:val="28"/>
-          <w:lang w:val="en-US"/>
-        </w:rPr>
-        <w:tab/>
+        <w:t>git commit -a  -m  “comment”</w:t>
       </w:r>
       <w:r>
         <w:rPr>
@@ -580,15 +638,86 @@
           <w:szCs w:val="28"/>
           <w:lang w:val="en-US"/>
         </w:rPr>
+        <w:t xml:space="preserve"> </w:t>
+      </w:r>
+      <w:r>
+        <w:rPr>
+          <w:b/>
+          <w:bCs/>
+          <w:color w:val="00B0F0"/>
+          <w:sz w:val="28"/>
+          <w:szCs w:val="28"/>
+          <w:lang w:val="en-US"/>
+        </w:rPr>
         <w:t>&gt;&gt;&gt;&gt;&gt;&gt;&gt;&gt;</w:t>
       </w:r>
       <w:r>
         <w:rPr>
-          <w:sz w:val="28"/>
-          <w:szCs w:val="28"/>
-          <w:lang w:val="en-US"/>
-        </w:rPr>
-        <w:t>it’s use to see all the commit or snap shots</w:t>
+          <w:b/>
+          <w:bCs/>
+          <w:color w:val="00B0F0"/>
+          <w:sz w:val="28"/>
+          <w:szCs w:val="28"/>
+          <w:lang w:val="en-US"/>
+        </w:rPr>
+        <w:t xml:space="preserve"> </w:t>
+      </w:r>
+      <w:r>
+        <w:rPr>
+          <w:sz w:val="28"/>
+          <w:szCs w:val="28"/>
+          <w:lang w:val="en-US"/>
+        </w:rPr>
+        <w:t xml:space="preserve">it’s use for        </w:t>
+      </w:r>
+      <w:r>
+        <w:rPr>
+          <w:sz w:val="28"/>
+          <w:szCs w:val="28"/>
+          <w:lang w:val="en-US"/>
+        </w:rPr>
+        <w:tab/>
+      </w:r>
+      <w:r>
+        <w:rPr>
+          <w:sz w:val="28"/>
+          <w:szCs w:val="28"/>
+          <w:lang w:val="en-US"/>
+        </w:rPr>
+        <w:tab/>
+        <w:t xml:space="preserve">                                                   </w:t>
+      </w:r>
+      <w:r>
+        <w:rPr>
+          <w:sz w:val="28"/>
+          <w:szCs w:val="28"/>
+          <w:lang w:val="en-US"/>
+        </w:rPr>
+        <w:t xml:space="preserve">                          direct </w:t>
+      </w:r>
+      <w:r>
+        <w:rPr>
+          <w:sz w:val="28"/>
+          <w:szCs w:val="28"/>
+          <w:lang w:val="en-US"/>
+        </w:rPr>
+        <w:t>staged</w:t>
+      </w:r>
+      <w:r>
+        <w:rPr>
+          <w:sz w:val="28"/>
+          <w:szCs w:val="28"/>
+          <w:lang w:val="en-US"/>
+        </w:rPr>
+        <w:t xml:space="preserve"> and</w:t>
+      </w:r>
+      <w:r>
+        <w:rPr>
+          <w:sz w:val="28"/>
+          <w:szCs w:val="28"/>
+          <w:lang w:val="en-US"/>
+        </w:rPr>
+        <w:t xml:space="preserve"> commit all the file .  </w:t>
       </w:r>
     </w:p>
     <w:p>
@@ -614,12 +743,44 @@
           <w:szCs w:val="28"/>
           <w:lang w:val="en-US"/>
         </w:rPr>
-        <w:t xml:space="preserve">git diff </w:t>
-      </w:r>
-      <w:r>
-        <w:rPr>
-          <w:b/>
-          <w:bCs/>
+        <w:t>git log</w:t>
+      </w:r>
+      <w:r>
+        <w:rPr>
+          <w:b/>
+          <w:bCs/>
+          <w:sz w:val="28"/>
+          <w:szCs w:val="28"/>
+          <w:lang w:val="en-US"/>
+        </w:rPr>
+        <w:tab/>
+      </w:r>
+      <w:r>
+        <w:rPr>
+          <w:b/>
+          <w:bCs/>
+          <w:sz w:val="28"/>
+          <w:szCs w:val="28"/>
+          <w:lang w:val="en-US"/>
+        </w:rPr>
+        <w:tab/>
+      </w:r>
+      <w:r>
+        <w:rPr>
+          <w:b/>
+          <w:bCs/>
+          <w:color w:val="00B0F0"/>
+          <w:sz w:val="28"/>
+          <w:szCs w:val="28"/>
+          <w:lang w:val="en-US"/>
+        </w:rPr>
+        <w:t>&gt;&gt;&gt;&gt;&gt;&gt;&gt;&gt;</w:t>
+      </w:r>
+      <w:r>
+        <w:rPr>
+          <w:b/>
+          <w:bCs/>
+          <w:color w:val="00B0F0"/>
           <w:sz w:val="28"/>
           <w:szCs w:val="28"/>
           <w:lang w:val="en-US"/>
@@ -628,88 +789,11 @@
       </w:r>
       <w:r>
         <w:rPr>
-          <w:b/>
-          <w:bCs/>
-          <w:sz w:val="28"/>
-          <w:szCs w:val="28"/>
-          <w:lang w:val="en-US"/>
-        </w:rPr>
-        <w:tab/>
-      </w:r>
-      <w:r>
-        <w:rPr>
-          <w:b/>
-          <w:bCs/>
-          <w:color w:val="00B0F0"/>
-          <w:sz w:val="28"/>
-          <w:szCs w:val="28"/>
-          <w:lang w:val="en-US"/>
-        </w:rPr>
-        <w:t>&gt;&gt;&gt;&gt;&gt;&gt;&gt;&gt;</w:t>
-      </w:r>
-      <w:r>
-        <w:rPr>
-          <w:sz w:val="28"/>
-          <w:szCs w:val="28"/>
-          <w:lang w:val="en-US"/>
-        </w:rPr>
-        <w:t xml:space="preserve">it’s show the </w:t>
-      </w:r>
-      <w:r>
-        <w:rPr>
-          <w:sz w:val="28"/>
-          <w:szCs w:val="28"/>
-          <w:lang w:val="en-US"/>
-        </w:rPr>
-        <w:t xml:space="preserve"> difference between  the staged file </w:t>
-      </w:r>
-      <w:r>
-        <w:rPr>
-          <w:sz w:val="28"/>
-          <w:szCs w:val="28"/>
-          <w:lang w:val="en-US"/>
-        </w:rPr>
-        <w:tab/>
-      </w:r>
-      <w:r>
-        <w:rPr>
-          <w:sz w:val="28"/>
-          <w:szCs w:val="28"/>
-          <w:lang w:val="en-US"/>
-        </w:rPr>
-        <w:tab/>
-      </w:r>
-      <w:r>
-        <w:rPr>
-          <w:sz w:val="28"/>
-          <w:szCs w:val="28"/>
-          <w:lang w:val="en-US"/>
-        </w:rPr>
-        <w:tab/>
-      </w:r>
-      <w:r>
-        <w:rPr>
-          <w:sz w:val="28"/>
-          <w:szCs w:val="28"/>
-          <w:lang w:val="en-US"/>
-        </w:rPr>
-        <w:tab/>
-      </w:r>
-      <w:r>
-        <w:rPr>
-          <w:sz w:val="28"/>
-          <w:szCs w:val="28"/>
-          <w:lang w:val="en-US"/>
-        </w:rPr>
-        <w:t xml:space="preserve">and the modified file </w:t>
-      </w:r>
-      <w:r>
-        <w:rPr>
-          <w:sz w:val="28"/>
-          <w:szCs w:val="28"/>
-          <w:lang w:val="en-US"/>
-        </w:rPr>
-        <w:t xml:space="preserve"> </w:t>
+          <w:sz w:val="28"/>
+          <w:szCs w:val="28"/>
+          <w:lang w:val="en-US"/>
+        </w:rPr>
+        <w:t>it’s use to see all the commit or snap shots</w:t>
       </w:r>
     </w:p>
     <w:p>
@@ -745,17 +829,7 @@
           <w:szCs w:val="28"/>
           <w:lang w:val="en-US"/>
         </w:rPr>
-        <w:t>–</w:t>
-      </w:r>
-      <w:r>
-        <w:rPr>
-          <w:b/>
-          <w:bCs/>
-          <w:sz w:val="28"/>
-          <w:szCs w:val="28"/>
-          <w:lang w:val="en-US"/>
-        </w:rPr>
-        <w:t>staged</w:t>
+        <w:t xml:space="preserve"> </w:t>
       </w:r>
       <w:r>
         <w:rPr>
@@ -780,60 +854,78 @@
       </w:r>
       <w:r>
         <w:rPr>
-          <w:sz w:val="28"/>
-          <w:szCs w:val="28"/>
-          <w:lang w:val="en-US"/>
-        </w:rPr>
-        <w:t xml:space="preserve">it’s show the  difference between  the </w:t>
-      </w:r>
-      <w:r>
-        <w:rPr>
-          <w:sz w:val="28"/>
-          <w:szCs w:val="28"/>
-          <w:lang w:val="en-US"/>
-        </w:rPr>
-        <w:tab/>
-      </w:r>
-      <w:r>
-        <w:rPr>
-          <w:sz w:val="28"/>
-          <w:szCs w:val="28"/>
-          <w:lang w:val="en-US"/>
-        </w:rPr>
-        <w:tab/>
-      </w:r>
-      <w:r>
-        <w:rPr>
-          <w:sz w:val="28"/>
-          <w:szCs w:val="28"/>
-          <w:lang w:val="en-US"/>
-        </w:rPr>
-        <w:tab/>
-      </w:r>
-      <w:r>
-        <w:rPr>
-          <w:sz w:val="28"/>
-          <w:szCs w:val="28"/>
-          <w:lang w:val="en-US"/>
-        </w:rPr>
-        <w:tab/>
-      </w:r>
-      <w:r>
-        <w:rPr>
-          <w:sz w:val="28"/>
-          <w:szCs w:val="28"/>
-          <w:lang w:val="en-US"/>
-        </w:rPr>
-        <w:tab/>
-      </w:r>
-      <w:r>
-        <w:rPr>
-          <w:sz w:val="28"/>
-          <w:szCs w:val="28"/>
-          <w:lang w:val="en-US"/>
-        </w:rPr>
-        <w:tab/>
-        <w:t xml:space="preserve">staged file  and the modified file </w:t>
+          <w:b/>
+          <w:bCs/>
+          <w:color w:val="00B0F0"/>
+          <w:sz w:val="28"/>
+          <w:szCs w:val="28"/>
+          <w:lang w:val="en-US"/>
+        </w:rPr>
+        <w:t xml:space="preserve"> </w:t>
+      </w:r>
+      <w:r>
+        <w:rPr>
+          <w:sz w:val="28"/>
+          <w:szCs w:val="28"/>
+          <w:lang w:val="en-US"/>
+        </w:rPr>
+        <w:t>I</w:t>
+      </w:r>
+      <w:r>
+        <w:rPr>
+          <w:sz w:val="28"/>
+          <w:szCs w:val="28"/>
+          <w:lang w:val="en-US"/>
+        </w:rPr>
+        <w:t xml:space="preserve">t’s show the </w:t>
+      </w:r>
+      <w:r>
+        <w:rPr>
+          <w:sz w:val="28"/>
+          <w:szCs w:val="28"/>
+          <w:lang w:val="en-US"/>
+        </w:rPr>
+        <w:t xml:space="preserve"> difference between  the staged file </w:t>
+      </w:r>
+      <w:r>
+        <w:rPr>
+          <w:sz w:val="28"/>
+          <w:szCs w:val="28"/>
+          <w:lang w:val="en-US"/>
+        </w:rPr>
+        <w:tab/>
+      </w:r>
+      <w:r>
+        <w:rPr>
+          <w:sz w:val="28"/>
+          <w:szCs w:val="28"/>
+          <w:lang w:val="en-US"/>
+        </w:rPr>
+        <w:tab/>
+      </w:r>
+      <w:r>
+        <w:rPr>
+          <w:sz w:val="28"/>
+          <w:szCs w:val="28"/>
+          <w:lang w:val="en-US"/>
+        </w:rPr>
+        <w:tab/>
+      </w:r>
+      <w:r>
+        <w:rPr>
+          <w:sz w:val="28"/>
+          <w:szCs w:val="28"/>
+          <w:lang w:val="en-US"/>
+        </w:rPr>
+        <w:tab/>
+      </w:r>
+      <w:r>
+        <w:rPr>
+          <w:sz w:val="28"/>
+          <w:szCs w:val="28"/>
+          <w:lang w:val="en-US"/>
+        </w:rPr>
+        <w:t xml:space="preserve">and the modified file </w:t>
       </w:r>
       <w:r>
         <w:rPr>
@@ -852,16 +944,69 @@
           <w:numId w:val="1"/>
         </w:numPr>
         <w:rPr>
-          <w:rStyle w:val="Strong"/>
-          <w:sz w:val="28"/>
-          <w:szCs w:val="28"/>
-          <w:lang w:val="en-US"/>
-        </w:rPr>
-      </w:pPr>
-      <w:r>
-        <w:rPr>
-          <w:b/>
-          <w:bCs/>
+          <w:b/>
+          <w:bCs/>
+          <w:sz w:val="28"/>
+          <w:szCs w:val="28"/>
+          <w:lang w:val="en-US"/>
+        </w:rPr>
+      </w:pPr>
+      <w:r>
+        <w:rPr>
+          <w:b/>
+          <w:bCs/>
+          <w:sz w:val="28"/>
+          <w:szCs w:val="28"/>
+          <w:lang w:val="en-US"/>
+        </w:rPr>
+        <w:t xml:space="preserve">git diff </w:t>
+      </w:r>
+      <w:r>
+        <w:rPr>
+          <w:b/>
+          <w:bCs/>
+          <w:sz w:val="28"/>
+          <w:szCs w:val="28"/>
+          <w:lang w:val="en-US"/>
+        </w:rPr>
+        <w:t>–</w:t>
+      </w:r>
+      <w:r>
+        <w:rPr>
+          <w:b/>
+          <w:bCs/>
+          <w:sz w:val="28"/>
+          <w:szCs w:val="28"/>
+          <w:lang w:val="en-US"/>
+        </w:rPr>
+        <w:t>staged</w:t>
+      </w:r>
+      <w:r>
+        <w:rPr>
+          <w:b/>
+          <w:bCs/>
+          <w:sz w:val="28"/>
+          <w:szCs w:val="28"/>
+          <w:lang w:val="en-US"/>
+        </w:rPr>
+        <w:tab/>
+      </w:r>
+      <w:r>
+        <w:rPr>
+          <w:b/>
+          <w:bCs/>
+          <w:color w:val="00B0F0"/>
+          <w:sz w:val="28"/>
+          <w:szCs w:val="28"/>
+          <w:lang w:val="en-US"/>
+        </w:rPr>
+        <w:t>&gt;&gt;&gt;&gt;&gt;&gt;&gt;&gt;</w:t>
+      </w:r>
+      <w:r>
+        <w:rPr>
+          <w:b/>
+          <w:bCs/>
+          <w:color w:val="00B0F0"/>
           <w:sz w:val="28"/>
           <w:szCs w:val="28"/>
           <w:lang w:val="en-US"/>
@@ -870,103 +1015,68 @@
       </w:r>
       <w:r>
         <w:rPr>
-          <w:b/>
-          <w:bCs/>
-          <w:sz w:val="28"/>
-          <w:szCs w:val="28"/>
-          <w:lang w:val="en-US"/>
-        </w:rPr>
-        <w:t>git log</w:t>
-      </w:r>
-      <w:r>
-        <w:rPr>
-          <w:b/>
-          <w:bCs/>
-          <w:sz w:val="28"/>
-          <w:szCs w:val="28"/>
-          <w:lang w:val="en-US"/>
-        </w:rPr>
-        <w:tab/>
-        <w:t xml:space="preserve"> -p</w:t>
-      </w:r>
-      <w:r>
-        <w:rPr>
-          <w:b/>
-          <w:bCs/>
-          <w:sz w:val="28"/>
-          <w:szCs w:val="28"/>
-          <w:lang w:val="en-US"/>
-        </w:rPr>
-        <w:tab/>
-      </w:r>
-      <w:r>
-        <w:rPr>
-          <w:b/>
-          <w:bCs/>
-          <w:color w:val="00B0F0"/>
-          <w:sz w:val="28"/>
-          <w:szCs w:val="28"/>
-          <w:lang w:val="en-US"/>
-        </w:rPr>
-        <w:t>&gt;&gt;&gt;&gt;&gt;&gt;&gt;&gt;</w:t>
-      </w:r>
-      <w:r>
-        <w:rPr>
-          <w:b/>
-          <w:bCs/>
-          <w:color w:val="00B0F0"/>
+          <w:sz w:val="28"/>
+          <w:szCs w:val="28"/>
+          <w:lang w:val="en-US"/>
+        </w:rPr>
+        <w:t xml:space="preserve">it’s show the  difference between  the </w:t>
+      </w:r>
+      <w:r>
+        <w:rPr>
+          <w:sz w:val="28"/>
+          <w:szCs w:val="28"/>
+          <w:lang w:val="en-US"/>
+        </w:rPr>
+        <w:tab/>
+      </w:r>
+      <w:r>
+        <w:rPr>
+          <w:sz w:val="28"/>
+          <w:szCs w:val="28"/>
+          <w:lang w:val="en-US"/>
+        </w:rPr>
+        <w:tab/>
+      </w:r>
+      <w:r>
+        <w:rPr>
+          <w:sz w:val="28"/>
+          <w:szCs w:val="28"/>
+          <w:lang w:val="en-US"/>
+        </w:rPr>
+        <w:tab/>
+      </w:r>
+      <w:r>
+        <w:rPr>
+          <w:sz w:val="28"/>
+          <w:szCs w:val="28"/>
+          <w:lang w:val="en-US"/>
+        </w:rPr>
+        <w:tab/>
+      </w:r>
+      <w:r>
+        <w:rPr>
+          <w:sz w:val="28"/>
+          <w:szCs w:val="28"/>
+          <w:lang w:val="en-US"/>
+        </w:rPr>
+        <w:tab/>
+      </w:r>
+      <w:r>
+        <w:rPr>
+          <w:sz w:val="28"/>
+          <w:szCs w:val="28"/>
+          <w:lang w:val="en-US"/>
+        </w:rPr>
+        <w:tab/>
+        <w:t xml:space="preserve">staged file  and the modified file </w:t>
+      </w:r>
+      <w:r>
+        <w:rPr>
           <w:sz w:val="28"/>
           <w:szCs w:val="28"/>
           <w:lang w:val="en-US"/>
         </w:rPr>
         <w:t xml:space="preserve"> </w:t>
-      </w:r>
-      <w:r>
-        <w:rPr>
-          <w:rFonts w:ascii="Roboto" w:hAnsi="Roboto"/>
-          <w:color w:val="111111"/>
-          <w:sz w:val="27"/>
-          <w:szCs w:val="27"/>
-          <w:shd w:val="clear" w:color="auto" w:fill="FFFFFF"/>
-        </w:rPr>
-        <w:t>This command will</w:t>
-      </w:r>
-      <w:r>
-        <w:rPr>
-          <w:rStyle w:val="Strong"/>
-          <w:rFonts w:ascii="Roboto" w:hAnsi="Roboto"/>
-          <w:color w:val="111111"/>
-          <w:sz w:val="27"/>
-          <w:szCs w:val="27"/>
-          <w:shd w:val="clear" w:color="auto" w:fill="FFFFFF"/>
-        </w:rPr>
-        <w:t> </w:t>
-      </w:r>
-      <w:r>
-        <w:rPr>
-          <w:rStyle w:val="Strong"/>
-          <w:rFonts w:ascii="Roboto" w:hAnsi="Roboto"/>
-          <w:b w:val="0"/>
-          <w:bCs w:val="0"/>
-          <w:color w:val="111111"/>
-          <w:sz w:val="27"/>
-          <w:szCs w:val="27"/>
-          <w:shd w:val="clear" w:color="auto" w:fill="FFFFFF"/>
-        </w:rPr>
-        <w:t xml:space="preserve">show the log with the </w:t>
-      </w:r>
-      <w:r>
-        <w:rPr>
-          <w:rStyle w:val="Strong"/>
-          <w:rFonts w:ascii="Roboto" w:hAnsi="Roboto"/>
-          <w:b w:val="0"/>
-          <w:bCs w:val="0"/>
-          <w:color w:val="111111"/>
-          <w:sz w:val="27"/>
-          <w:szCs w:val="27"/>
-          <w:shd w:val="clear" w:color="auto" w:fill="FFFFFF"/>
-        </w:rPr>
-        <w:t>changes</w:t>
       </w:r>
     </w:p>
     <w:p>
@@ -1012,27 +1122,7 @@
           <w:lang w:val="en-US"/>
         </w:rPr>
         <w:tab/>
-        <w:t xml:space="preserve"> --p </w:t>
-      </w:r>
-      <w:r>
-        <w:rPr>
-          <w:b/>
-          <w:bCs/>
-          <w:sz w:val="28"/>
-          <w:szCs w:val="28"/>
-          <w:lang w:val="en-US"/>
-        </w:rPr>
-        <w:t>–</w:t>
-      </w:r>
-      <w:r>
-        <w:rPr>
-          <w:b/>
-          <w:bCs/>
-          <w:sz w:val="28"/>
-          <w:szCs w:val="28"/>
-          <w:lang w:val="en-US"/>
-        </w:rPr>
-        <w:t>n</w:t>
+        <w:t xml:space="preserve"> -p</w:t>
       </w:r>
       <w:r>
         <w:rPr>
@@ -1057,13 +1147,24 @@
       </w:r>
       <w:r>
         <w:rPr>
-          <w:rFonts w:ascii="Roboto" w:hAnsi="Roboto"/>
-          <w:color w:val="111111"/>
-          <w:sz w:val="27"/>
-          <w:szCs w:val="27"/>
-          <w:shd w:val="clear" w:color="auto" w:fill="FFFFFF"/>
-        </w:rPr>
-        <w:t xml:space="preserve"> This command will</w:t>
+          <w:b/>
+          <w:bCs/>
+          <w:color w:val="00B0F0"/>
+          <w:sz w:val="28"/>
+          <w:szCs w:val="28"/>
+          <w:lang w:val="en-US"/>
+        </w:rPr>
+        <w:t xml:space="preserve"> </w:t>
+      </w:r>
+      <w:r>
+        <w:rPr>
+          <w:rFonts w:ascii="Roboto" w:hAnsi="Roboto"/>
+          <w:color w:val="111111"/>
+          <w:sz w:val="27"/>
+          <w:szCs w:val="27"/>
+          <w:shd w:val="clear" w:color="auto" w:fill="FFFFFF"/>
+        </w:rPr>
+        <w:t>This command will</w:t>
       </w:r>
       <w:r>
         <w:rPr>
@@ -1087,14 +1188,7 @@
           <w:szCs w:val="27"/>
           <w:shd w:val="clear" w:color="auto" w:fill="FFFFFF"/>
         </w:rPr>
-        <w:t xml:space="preserve">show the n numbers of log with the changes    </w:t>
-      </w:r>
-      <w:r>
-        <w:rPr>
-          <w:sz w:val="20"/>
-          <w:lang w:val="en-US"/>
-        </w:rPr>
-        <w:t>(n=n type of number ex: 1,2,3,4….)</w:t>
+        <w:t xml:space="preserve">show the log with the </w:t>
       </w:r>
       <w:r>
         <w:rPr>
@@ -1107,7 +1201,7 @@
           <w:szCs w:val="27"/>
           <w:shd w:val="clear" w:color="auto" w:fill="FFFFFF"/>
         </w:rPr>
-        <w:t xml:space="preserve">  </w:t>
+        <w:t>changes</w:t>
       </w:r>
     </w:p>
     <w:p>
@@ -1118,13 +1212,105 @@
           <w:numId w:val="1"/>
         </w:numPr>
         <w:rPr>
-          <w:b/>
-          <w:bCs/>
-          <w:sz w:val="28"/>
-          <w:szCs w:val="28"/>
-          <w:lang w:val="en-US"/>
-        </w:rPr>
-      </w:pPr>
+          <w:rStyle w:val="Strong"/>
+          <w:sz w:val="28"/>
+          <w:szCs w:val="28"/>
+          <w:lang w:val="en-US"/>
+        </w:rPr>
+      </w:pPr>
+      <w:r>
+        <w:rPr>
+          <w:b/>
+          <w:bCs/>
+          <w:sz w:val="28"/>
+          <w:szCs w:val="28"/>
+          <w:lang w:val="en-US"/>
+        </w:rPr>
+        <w:t xml:space="preserve"> </w:t>
+      </w:r>
+      <w:r>
+        <w:rPr>
+          <w:b/>
+          <w:bCs/>
+          <w:sz w:val="28"/>
+          <w:szCs w:val="28"/>
+          <w:lang w:val="en-US"/>
+        </w:rPr>
+        <w:t>git log</w:t>
+      </w:r>
+      <w:r>
+        <w:rPr>
+          <w:b/>
+          <w:bCs/>
+          <w:sz w:val="28"/>
+          <w:szCs w:val="28"/>
+          <w:lang w:val="en-US"/>
+        </w:rPr>
+        <w:tab/>
+        <w:t xml:space="preserve"> --p </w:t>
+      </w:r>
+      <w:r>
+        <w:rPr>
+          <w:b/>
+          <w:bCs/>
+          <w:sz w:val="28"/>
+          <w:szCs w:val="28"/>
+          <w:lang w:val="en-US"/>
+        </w:rPr>
+        <w:t>–</w:t>
+      </w:r>
+      <w:r>
+        <w:rPr>
+          <w:b/>
+          <w:bCs/>
+          <w:sz w:val="28"/>
+          <w:szCs w:val="28"/>
+          <w:lang w:val="en-US"/>
+        </w:rPr>
+        <w:t>n</w:t>
+      </w:r>
+      <w:r>
+        <w:rPr>
+          <w:b/>
+          <w:bCs/>
+          <w:sz w:val="28"/>
+          <w:szCs w:val="28"/>
+          <w:lang w:val="en-US"/>
+        </w:rPr>
+        <w:tab/>
+      </w:r>
+      <w:r>
+        <w:rPr>
+          <w:b/>
+          <w:bCs/>
+          <w:color w:val="00B0F0"/>
+          <w:sz w:val="28"/>
+          <w:szCs w:val="28"/>
+          <w:lang w:val="en-US"/>
+        </w:rPr>
+        <w:t>&gt;&gt;&gt;&gt;&gt;&gt;&gt;&gt;</w:t>
+      </w:r>
+      <w:r>
+        <w:rPr>
+          <w:rFonts w:ascii="Roboto" w:hAnsi="Roboto"/>
+          <w:color w:val="111111"/>
+          <w:sz w:val="27"/>
+          <w:szCs w:val="27"/>
+          <w:shd w:val="clear" w:color="auto" w:fill="FFFFFF"/>
+        </w:rPr>
+        <w:t xml:space="preserve"> This command will</w:t>
+      </w:r>
+      <w:r>
+        <w:rPr>
+          <w:rStyle w:val="Strong"/>
+          <w:rFonts w:ascii="Roboto" w:hAnsi="Roboto"/>
+          <w:color w:val="111111"/>
+          <w:sz w:val="27"/>
+          <w:szCs w:val="27"/>
+          <w:shd w:val="clear" w:color="auto" w:fill="FFFFFF"/>
+        </w:rPr>
+        <w:t> </w:t>
+      </w:r>
       <w:r>
         <w:rPr>
           <w:rStyle w:val="Strong"/>
@@ -1136,69 +1322,14 @@
           <w:szCs w:val="27"/>
           <w:shd w:val="clear" w:color="auto" w:fill="FFFFFF"/>
         </w:rPr>
-        <w:t xml:space="preserve"> </w:t>
-      </w:r>
-      <w:r>
-        <w:rPr>
-          <w:b/>
-          <w:bCs/>
-          <w:sz w:val="28"/>
-          <w:szCs w:val="28"/>
-          <w:lang w:val="en-US"/>
-        </w:rPr>
-        <w:t>git log --stat</w:t>
-      </w:r>
-      <w:r>
-        <w:rPr>
-          <w:b/>
-          <w:bCs/>
-          <w:sz w:val="28"/>
-          <w:szCs w:val="28"/>
-          <w:lang w:val="en-US"/>
-        </w:rPr>
-        <w:tab/>
-      </w:r>
-      <w:r>
-        <w:rPr>
-          <w:b/>
-          <w:bCs/>
-          <w:color w:val="00B0F0"/>
-          <w:sz w:val="28"/>
-          <w:szCs w:val="28"/>
-          <w:lang w:val="en-US"/>
-        </w:rPr>
-        <w:t>&gt;&gt;&gt;&gt;&gt;&gt;&gt;&gt;</w:t>
-      </w:r>
-      <w:r>
-        <w:rPr>
-          <w:rFonts w:ascii="Roboto" w:hAnsi="Roboto"/>
-          <w:color w:val="111111"/>
-          <w:sz w:val="27"/>
-          <w:szCs w:val="27"/>
-          <w:shd w:val="clear" w:color="auto" w:fill="FFFFFF"/>
-        </w:rPr>
-        <w:t xml:space="preserve"> </w:t>
-      </w:r>
-      <w:r>
-        <w:rPr>
-          <w:rFonts w:ascii="Roboto" w:hAnsi="Roboto"/>
-          <w:color w:val="111111"/>
-          <w:sz w:val="27"/>
-          <w:szCs w:val="27"/>
-          <w:shd w:val="clear" w:color="auto" w:fill="FFFFFF"/>
-        </w:rPr>
-        <w:t>This command</w:t>
-      </w:r>
-      <w:r>
-        <w:rPr>
-          <w:rStyle w:val="Strong"/>
-          <w:rFonts w:ascii="Roboto" w:hAnsi="Roboto"/>
-          <w:color w:val="111111"/>
-          <w:sz w:val="27"/>
-          <w:szCs w:val="27"/>
-          <w:shd w:val="clear" w:color="auto" w:fill="FFFFFF"/>
-        </w:rPr>
-        <w:t> </w:t>
+        <w:t xml:space="preserve">show the n numbers of log with the changes    </w:t>
+      </w:r>
+      <w:r>
+        <w:rPr>
+          <w:sz w:val="20"/>
+          <w:lang w:val="en-US"/>
+        </w:rPr>
+        <w:t>(n=n type of number ex: 1,2,3,4….)</w:t>
       </w:r>
       <w:r>
         <w:rPr>
@@ -1211,29 +1342,7 @@
           <w:szCs w:val="27"/>
           <w:shd w:val="clear" w:color="auto" w:fill="FFFFFF"/>
         </w:rPr>
-        <w:t>shows the file (s) that have been modified</w:t>
-      </w:r>
-      <w:r>
-        <w:rPr>
-          <w:rFonts w:ascii="Roboto" w:hAnsi="Roboto"/>
-          <w:b/>
-          <w:bCs/>
-          <w:color w:val="111111"/>
-          <w:sz w:val="27"/>
-          <w:szCs w:val="27"/>
-          <w:shd w:val="clear" w:color="auto" w:fill="FFFFFF"/>
-        </w:rPr>
-        <w:t>,</w:t>
-      </w:r>
-      <w:r>
-        <w:rPr>
-          <w:rFonts w:ascii="Roboto" w:hAnsi="Roboto"/>
-          <w:color w:val="111111"/>
-          <w:sz w:val="27"/>
-          <w:szCs w:val="27"/>
-          <w:shd w:val="clear" w:color="auto" w:fill="FFFFFF"/>
-        </w:rPr>
-        <w:t xml:space="preserve"> the number of lines that have been added or removed </w:t>
+        <w:t xml:space="preserve">  </w:t>
       </w:r>
     </w:p>
     <w:p>
@@ -1253,11 +1362,14 @@
       </w:pPr>
       <w:r>
         <w:rPr>
-          <w:b/>
-          <w:bCs/>
-          <w:sz w:val="28"/>
-          <w:szCs w:val="28"/>
-          <w:lang w:val="en-US"/>
+          <w:rStyle w:val="Strong"/>
+          <w:rFonts w:ascii="Roboto" w:hAnsi="Roboto"/>
+          <w:b w:val="0"/>
+          <w:bCs w:val="0"/>
+          <w:color w:val="111111"/>
+          <w:sz w:val="27"/>
+          <w:szCs w:val="27"/>
+          <w:shd w:val="clear" w:color="auto" w:fill="FFFFFF"/>
         </w:rPr>
         <w:t xml:space="preserve"> </w:t>
       </w:r>
@@ -1269,27 +1381,7 @@
           <w:szCs w:val="28"/>
           <w:lang w:val="en-US"/>
         </w:rPr>
-        <w:t>git restore</w:t>
-      </w:r>
-      <w:r>
-        <w:rPr>
-          <w:b/>
-          <w:bCs/>
-          <w:sz w:val="28"/>
-          <w:szCs w:val="28"/>
-          <w:lang w:val="en-US"/>
-        </w:rPr>
-        <w:t xml:space="preserve"> --staged </w:t>
-      </w:r>
-      <w:r>
-        <w:rPr>
-          <w:b/>
-          <w:bCs/>
-          <w:sz w:val="28"/>
-          <w:szCs w:val="28"/>
-          <w:lang w:val="en-US"/>
-        </w:rPr>
-        <w:t>&lt;file&gt;</w:t>
+        <w:t>git log --stat</w:t>
       </w:r>
       <w:r>
         <w:rPr>
@@ -1330,59 +1422,53 @@
           <w:szCs w:val="27"/>
           <w:shd w:val="clear" w:color="auto" w:fill="FFFFFF"/>
         </w:rPr>
-        <w:t>This comman</w:t>
-      </w:r>
-      <w:r>
-        <w:rPr>
-          <w:rFonts w:ascii="Roboto" w:hAnsi="Roboto"/>
-          <w:color w:val="111111"/>
-          <w:sz w:val="27"/>
-          <w:szCs w:val="27"/>
-          <w:shd w:val="clear" w:color="auto" w:fill="FFFFFF"/>
-        </w:rPr>
-        <w:t xml:space="preserve">d is use for to </w:t>
-      </w:r>
-      <w:proofErr w:type="spellStart"/>
-      <w:r>
-        <w:rPr>
-          <w:rFonts w:ascii="Roboto" w:hAnsi="Roboto"/>
-          <w:color w:val="111111"/>
-          <w:sz w:val="27"/>
-          <w:szCs w:val="27"/>
-          <w:shd w:val="clear" w:color="auto" w:fill="FFFFFF"/>
-        </w:rPr>
-        <w:t>u</w:t>
-      </w:r>
-      <w:r>
-        <w:rPr>
-          <w:rFonts w:ascii="Roboto" w:hAnsi="Roboto"/>
-          <w:color w:val="111111"/>
-          <w:sz w:val="27"/>
-          <w:szCs w:val="27"/>
-          <w:shd w:val="clear" w:color="auto" w:fill="FFFFFF"/>
-        </w:rPr>
-        <w:t>n</w:t>
-      </w:r>
-      <w:r>
-        <w:rPr>
-          <w:rFonts w:ascii="Roboto" w:hAnsi="Roboto"/>
-          <w:color w:val="111111"/>
-          <w:sz w:val="27"/>
-          <w:szCs w:val="27"/>
-          <w:shd w:val="clear" w:color="auto" w:fill="FFFFFF"/>
-        </w:rPr>
-        <w:t>stage</w:t>
-      </w:r>
-      <w:proofErr w:type="spellEnd"/>
-      <w:r>
-        <w:rPr>
-          <w:rFonts w:ascii="Roboto" w:hAnsi="Roboto"/>
-          <w:color w:val="111111"/>
-          <w:sz w:val="27"/>
-          <w:szCs w:val="27"/>
-          <w:shd w:val="clear" w:color="auto" w:fill="FFFFFF"/>
-        </w:rPr>
-        <w:t xml:space="preserve">  the staged file</w:t>
+        <w:t>This command</w:t>
+      </w:r>
+      <w:r>
+        <w:rPr>
+          <w:rStyle w:val="Strong"/>
+          <w:rFonts w:ascii="Roboto" w:hAnsi="Roboto"/>
+          <w:color w:val="111111"/>
+          <w:sz w:val="27"/>
+          <w:szCs w:val="27"/>
+          <w:shd w:val="clear" w:color="auto" w:fill="FFFFFF"/>
+        </w:rPr>
+        <w:t> </w:t>
+      </w:r>
+      <w:r>
+        <w:rPr>
+          <w:rStyle w:val="Strong"/>
+          <w:rFonts w:ascii="Roboto" w:hAnsi="Roboto"/>
+          <w:b w:val="0"/>
+          <w:bCs w:val="0"/>
+          <w:color w:val="111111"/>
+          <w:sz w:val="27"/>
+          <w:szCs w:val="27"/>
+          <w:shd w:val="clear" w:color="auto" w:fill="FFFFFF"/>
+        </w:rPr>
+        <w:t>shows the file (s) that have been modified</w:t>
+      </w:r>
+      <w:r>
+        <w:rPr>
+          <w:rFonts w:ascii="Roboto" w:hAnsi="Roboto"/>
+          <w:b/>
+          <w:bCs/>
+          <w:color w:val="111111"/>
+          <w:sz w:val="27"/>
+          <w:szCs w:val="27"/>
+          <w:shd w:val="clear" w:color="auto" w:fill="FFFFFF"/>
+        </w:rPr>
+        <w:t>,</w:t>
+      </w:r>
+      <w:r>
+        <w:rPr>
+          <w:rFonts w:ascii="Roboto" w:hAnsi="Roboto"/>
+          <w:color w:val="111111"/>
+          <w:sz w:val="27"/>
+          <w:szCs w:val="27"/>
+          <w:shd w:val="clear" w:color="auto" w:fill="FFFFFF"/>
+        </w:rPr>
+        <w:t xml:space="preserve"> the number of lines that have been added or removed </w:t>
       </w:r>
     </w:p>
     <w:p>
@@ -1408,30 +1494,38 @@
           <w:szCs w:val="28"/>
           <w:lang w:val="en-US"/>
         </w:rPr>
-        <w:t xml:space="preserve"> git checkout </w:t>
-      </w:r>
-      <w:r>
-        <w:rPr>
-          <w:b/>
-          <w:bCs/>
-          <w:sz w:val="28"/>
-          <w:szCs w:val="28"/>
-          <w:lang w:val="en-US"/>
-        </w:rPr>
-        <w:t>-</w:t>
-      </w:r>
-      <w:proofErr w:type="spellStart"/>
-      <w:r>
-        <w:rPr>
-          <w:b/>
-          <w:bCs/>
-          <w:sz w:val="28"/>
-          <w:szCs w:val="28"/>
-          <w:lang w:val="en-US"/>
-        </w:rPr>
-        <w:t>file_name</w:t>
-      </w:r>
-      <w:proofErr w:type="spellEnd"/>
+        <w:t xml:space="preserve"> </w:t>
+      </w:r>
+      <w:r>
+        <w:rPr>
+          <w:b/>
+          <w:bCs/>
+          <w:sz w:val="28"/>
+          <w:szCs w:val="28"/>
+          <w:lang w:val="en-US"/>
+        </w:rPr>
+        <w:t>git restore</w:t>
+      </w:r>
+      <w:r>
+        <w:rPr>
+          <w:b/>
+          <w:bCs/>
+          <w:sz w:val="28"/>
+          <w:szCs w:val="28"/>
+          <w:lang w:val="en-US"/>
+        </w:rPr>
+        <w:t xml:space="preserve"> --staged </w:t>
+      </w:r>
+      <w:r>
+        <w:rPr>
+          <w:b/>
+          <w:bCs/>
+          <w:sz w:val="28"/>
+          <w:szCs w:val="28"/>
+          <w:lang w:val="en-US"/>
+        </w:rPr>
+        <w:t>&lt;file&gt;</w:t>
+      </w:r>
       <w:r>
         <w:rPr>
           <w:b/>
@@ -1471,7 +1565,67 @@
           <w:szCs w:val="27"/>
           <w:shd w:val="clear" w:color="auto" w:fill="FFFFFF"/>
         </w:rPr>
-        <w:t>This command is use for  go back to previous changes on a file</w:t>
+        <w:t>This comman</w:t>
+      </w:r>
+      <w:r>
+        <w:rPr>
+          <w:rFonts w:ascii="Roboto" w:hAnsi="Roboto"/>
+          <w:color w:val="111111"/>
+          <w:sz w:val="27"/>
+          <w:szCs w:val="27"/>
+          <w:shd w:val="clear" w:color="auto" w:fill="FFFFFF"/>
+        </w:rPr>
+        <w:t xml:space="preserve">d is use for to </w:t>
+      </w:r>
+      <w:r>
+        <w:rPr>
+          <w:rFonts w:ascii="Roboto" w:hAnsi="Roboto"/>
+          <w:color w:val="111111"/>
+          <w:sz w:val="27"/>
+          <w:szCs w:val="27"/>
+          <w:shd w:val="clear" w:color="auto" w:fill="FFFFFF"/>
+        </w:rPr>
+        <w:t>u</w:t>
+      </w:r>
+      <w:r>
+        <w:rPr>
+          <w:rFonts w:ascii="Roboto" w:hAnsi="Roboto"/>
+          <w:color w:val="111111"/>
+          <w:sz w:val="27"/>
+          <w:szCs w:val="27"/>
+          <w:shd w:val="clear" w:color="auto" w:fill="FFFFFF"/>
+        </w:rPr>
+        <w:t>n</w:t>
+      </w:r>
+      <w:r>
+        <w:rPr>
+          <w:rFonts w:ascii="Roboto" w:hAnsi="Roboto"/>
+          <w:color w:val="111111"/>
+          <w:sz w:val="27"/>
+          <w:szCs w:val="27"/>
+          <w:shd w:val="clear" w:color="auto" w:fill="FFFFFF"/>
+        </w:rPr>
+        <w:t xml:space="preserve"> </w:t>
+      </w:r>
+      <w:r>
+        <w:rPr>
+          <w:rFonts w:ascii="Roboto" w:hAnsi="Roboto"/>
+          <w:color w:val="111111"/>
+          <w:sz w:val="27"/>
+          <w:szCs w:val="27"/>
+          <w:shd w:val="clear" w:color="auto" w:fill="FFFFFF"/>
+        </w:rPr>
+        <w:t>stage</w:t>
+      </w:r>
+      <w:r>
+        <w:rPr>
+          <w:rFonts w:ascii="Roboto" w:hAnsi="Roboto"/>
+          <w:color w:val="111111"/>
+          <w:sz w:val="27"/>
+          <w:szCs w:val="27"/>
+          <w:shd w:val="clear" w:color="auto" w:fill="FFFFFF"/>
+        </w:rPr>
+        <w:t xml:space="preserve">  the staged file</w:t>
       </w:r>
     </w:p>
     <w:p>
@@ -1482,12 +1636,158 @@
           <w:numId w:val="1"/>
         </w:numPr>
         <w:rPr>
+          <w:b/>
+          <w:bCs/>
+          <w:sz w:val="28"/>
+          <w:szCs w:val="28"/>
+          <w:lang w:val="en-US"/>
+        </w:rPr>
+      </w:pPr>
+      <w:r>
+        <w:rPr>
+          <w:b/>
+          <w:bCs/>
+          <w:sz w:val="28"/>
+          <w:szCs w:val="28"/>
+          <w:lang w:val="en-US"/>
+        </w:rPr>
+        <w:t xml:space="preserve"> git checkout </w:t>
+      </w:r>
+      <w:r>
+        <w:rPr>
+          <w:b/>
+          <w:bCs/>
+          <w:sz w:val="28"/>
+          <w:szCs w:val="28"/>
+          <w:lang w:val="en-US"/>
+        </w:rPr>
+        <w:t>-</w:t>
+      </w:r>
+      <w:r>
+        <w:rPr>
+          <w:b/>
+          <w:bCs/>
+          <w:sz w:val="28"/>
+          <w:szCs w:val="28"/>
+          <w:lang w:val="en-US"/>
+        </w:rPr>
+        <w:t>filename</w:t>
+      </w:r>
+      <w:r>
+        <w:rPr>
+          <w:b/>
+          <w:bCs/>
+          <w:sz w:val="28"/>
+          <w:szCs w:val="28"/>
+          <w:lang w:val="en-US"/>
+        </w:rPr>
+        <w:tab/>
+      </w:r>
+      <w:r>
+        <w:rPr>
+          <w:b/>
+          <w:bCs/>
+          <w:color w:val="00B0F0"/>
+          <w:sz w:val="28"/>
+          <w:szCs w:val="28"/>
+          <w:lang w:val="en-US"/>
+        </w:rPr>
+        <w:t>&gt;&gt;&gt;&gt;&gt;&gt;&gt;&gt;</w:t>
+      </w:r>
+      <w:r>
+        <w:rPr>
+          <w:rFonts w:ascii="Roboto" w:hAnsi="Roboto"/>
+          <w:color w:val="111111"/>
+          <w:sz w:val="27"/>
+          <w:szCs w:val="27"/>
+          <w:shd w:val="clear" w:color="auto" w:fill="FFFFFF"/>
+        </w:rPr>
+        <w:t xml:space="preserve"> </w:t>
+      </w:r>
+      <w:r>
+        <w:rPr>
+          <w:rFonts w:ascii="Roboto" w:hAnsi="Roboto"/>
+          <w:color w:val="111111"/>
+          <w:sz w:val="27"/>
+          <w:szCs w:val="27"/>
+          <w:shd w:val="clear" w:color="auto" w:fill="FFFFFF"/>
+        </w:rPr>
+        <w:t>This command is use for  go back to previous changes on a file</w:t>
+      </w:r>
+    </w:p>
+    <w:p>
+      <w:pPr>
+        <w:pStyle w:val="ListParagraph"/>
+        <w:numPr>
+          <w:ilvl w:val="0"/>
+          <w:numId w:val="1"/>
+        </w:numPr>
+        <w:rPr>
           <w:rStyle w:val="Strong"/>
           <w:sz w:val="28"/>
           <w:szCs w:val="28"/>
           <w:lang w:val="en-US"/>
         </w:rPr>
       </w:pPr>
+      <w:r>
+        <w:rPr>
+          <w:rStyle w:val="Strong"/>
+          <w:sz w:val="28"/>
+          <w:szCs w:val="28"/>
+          <w:lang w:val="en-US"/>
+        </w:rPr>
+        <w:t xml:space="preserve"> rm -rf .git</w:t>
+      </w:r>
+      <w:r>
+        <w:rPr>
+          <w:rStyle w:val="Strong"/>
+          <w:sz w:val="28"/>
+          <w:szCs w:val="28"/>
+          <w:lang w:val="en-US"/>
+        </w:rPr>
+        <w:tab/>
+      </w:r>
+      <w:r>
+        <w:rPr>
+          <w:b/>
+          <w:bCs/>
+          <w:color w:val="00B0F0"/>
+          <w:sz w:val="28"/>
+          <w:szCs w:val="28"/>
+          <w:lang w:val="en-US"/>
+        </w:rPr>
+        <w:t>&gt;&gt;&gt;&gt;&gt;&gt;&gt;&gt;</w:t>
+      </w:r>
+      <w:r>
+        <w:rPr>
+          <w:rFonts w:ascii="Roboto" w:hAnsi="Roboto"/>
+          <w:color w:val="111111"/>
+          <w:sz w:val="27"/>
+          <w:szCs w:val="27"/>
+          <w:shd w:val="clear" w:color="auto" w:fill="FFFFFF"/>
+        </w:rPr>
+        <w:t xml:space="preserve"> </w:t>
+      </w:r>
+      <w:r>
+        <w:rPr>
+          <w:rFonts w:ascii="Roboto" w:hAnsi="Roboto"/>
+          <w:color w:val="111111"/>
+          <w:sz w:val="27"/>
+          <w:szCs w:val="27"/>
+          <w:shd w:val="clear" w:color="auto" w:fill="FFFFFF"/>
+        </w:rPr>
+        <w:t xml:space="preserve">This command is use for </w:t>
+      </w:r>
+      <w:r>
+        <w:rPr>
+          <w:rFonts w:ascii="Roboto" w:hAnsi="Roboto"/>
+          <w:color w:val="111111"/>
+          <w:sz w:val="27"/>
+          <w:szCs w:val="27"/>
+          <w:shd w:val="clear" w:color="auto" w:fill="FFFFFF"/>
+        </w:rPr>
+        <w:t>delete the git repo.</w:t>
+      </w:r>
     </w:p>
     <w:p>
       <w:pPr>

</xml_diff>